<commit_message>
dimanche 2 juin - fin MaJ CSS + fin Maven + milieu JUnit (et manque Logging)
</commit_message>
<xml_diff>
--- a/CSS-Commandes.docx
+++ b/CSS-Commandes.docx
@@ -37,6 +37,575 @@
       </w:r>
     </w:p>
     <w:p/>
+    <w:p>
+      <w:pPr>
+        <w:pStyle w:val="W-sousTitre"/>
+      </w:pPr>
+      <w:r>
+        <w:t>Bonnes pratiques CSS</w:t>
+      </w:r>
+      <w:bookmarkStart w:id="0" w:name="_GoBack"/>
+      <w:bookmarkEnd w:id="0"/>
+    </w:p>
+    <w:p/>
+    <w:tbl>
+      <w:tblPr>
+        <w:tblStyle w:val="Grilledutableau"/>
+        <w:tblW w:w="0" w:type="auto"/>
+        <w:tblLook w:val="04A0" w:firstRow="1" w:lastRow="0" w:firstColumn="1" w:lastColumn="0" w:noHBand="0" w:noVBand="1"/>
+      </w:tblPr>
+      <w:tblGrid>
+        <w:gridCol w:w="8613"/>
+        <w:gridCol w:w="12507"/>
+      </w:tblGrid>
+      <w:tr>
+        <w:tc>
+          <w:tcPr>
+            <w:tcW w:w="8613" w:type="dxa"/>
+          </w:tcPr>
+          <w:p>
+            <w:pPr>
+              <w:rPr>
+                <w:b/>
+                <w:i/>
+              </w:rPr>
+            </w:pPr>
+            <w:r>
+              <w:rPr>
+                <w:b/>
+                <w:i/>
+              </w:rPr>
+              <w:t>Pour les sélecteurs :</w:t>
+            </w:r>
+          </w:p>
+          <w:p>
+            <w:pPr>
+              <w:pStyle w:val="B-Attention"/>
+            </w:pPr>
+            <w:r>
+              <w:t>Pas d'Id !!!</w:t>
+            </w:r>
+          </w:p>
+          <w:p>
+            <w:r>
+              <w:t>Pas de balise</w:t>
+            </w:r>
+            <w:r>
+              <w:tab/>
+            </w:r>
+            <w:proofErr w:type="spellStart"/>
+            <w:r>
+              <w:t>a.button</w:t>
+            </w:r>
+            <w:proofErr w:type="spellEnd"/>
+          </w:p>
+          <w:p>
+            <w:r>
+              <w:tab/>
+            </w:r>
+            <w:r>
+              <w:tab/>
+              <w:t>.</w:t>
+            </w:r>
+            <w:proofErr w:type="spellStart"/>
+            <w:r>
+              <w:t>button</w:t>
+            </w:r>
+            <w:proofErr w:type="spellEnd"/>
+            <w:r>
+              <w:t xml:space="preserve"> a</w:t>
+            </w:r>
+          </w:p>
+          <w:p/>
+          <w:p>
+            <w:r>
+              <w:t xml:space="preserve">Eviter les </w:t>
+            </w:r>
+            <w:proofErr w:type="spellStart"/>
+            <w:r>
+              <w:t>selecteur</w:t>
+            </w:r>
+            <w:proofErr w:type="spellEnd"/>
+            <w:r>
+              <w:t xml:space="preserve"> de descendance</w:t>
+            </w:r>
+            <w:r>
+              <w:tab/>
+            </w:r>
+            <w:r>
+              <w:rPr>
+                <w:color w:val="FF0000"/>
+              </w:rPr>
+              <w:t>.article .</w:t>
+            </w:r>
+            <w:proofErr w:type="spellStart"/>
+            <w:r>
+              <w:rPr>
+                <w:color w:val="FF0000"/>
+              </w:rPr>
+              <w:t>title</w:t>
+            </w:r>
+            <w:proofErr w:type="spellEnd"/>
+          </w:p>
+          <w:p>
+            <w:pPr>
+              <w:rPr>
+                <w:b/>
+              </w:rPr>
+            </w:pPr>
+            <w:r>
+              <w:tab/>
+              <w:t>préférer "&gt;" plus prévisible</w:t>
+            </w:r>
+            <w:r>
+              <w:tab/>
+            </w:r>
+            <w:r>
+              <w:rPr>
+                <w:b/>
+                <w:color w:val="008000"/>
+              </w:rPr>
+              <w:t>.article &gt; .</w:t>
+            </w:r>
+            <w:proofErr w:type="spellStart"/>
+            <w:r>
+              <w:rPr>
+                <w:b/>
+                <w:color w:val="008000"/>
+              </w:rPr>
+              <w:t>title</w:t>
+            </w:r>
+            <w:proofErr w:type="spellEnd"/>
+          </w:p>
+          <w:p/>
+          <w:p>
+            <w:r>
+              <w:t xml:space="preserve">Pas de </w:t>
+            </w:r>
+            <w:r>
+              <w:rPr>
+                <w:b/>
+              </w:rPr>
+              <w:t>+</w:t>
+            </w:r>
+            <w:r>
+              <w:t xml:space="preserve">, </w:t>
+            </w:r>
+            <w:r>
+              <w:rPr>
+                <w:b/>
+              </w:rPr>
+              <w:t>~</w:t>
+            </w:r>
+            <w:r>
+              <w:t xml:space="preserve">, </w:t>
+            </w:r>
+            <w:proofErr w:type="gramStart"/>
+            <w:r>
+              <w:rPr>
+                <w:b/>
+              </w:rPr>
+              <w:t>:</w:t>
+            </w:r>
+            <w:proofErr w:type="spellStart"/>
+            <w:r>
+              <w:rPr>
+                <w:b/>
+              </w:rPr>
+              <w:t>nth</w:t>
+            </w:r>
+            <w:proofErr w:type="gramEnd"/>
+            <w:r>
+              <w:rPr>
+                <w:b/>
+              </w:rPr>
+              <w:t>-child</w:t>
+            </w:r>
+            <w:proofErr w:type="spellEnd"/>
+            <w:r>
+              <w:rPr>
+                <w:b/>
+              </w:rPr>
+              <w:t>( )</w:t>
+            </w:r>
+            <w:r>
+              <w:t>, ...</w:t>
+            </w:r>
+          </w:p>
+          <w:p/>
+          <w:p>
+            <w:r>
+              <w:rPr>
+                <w:rStyle w:val="D-RemarqueCar"/>
+                <w:i w:val="0"/>
+              </w:rPr>
+              <w:t>Sélecteur idéal : une seule classe !</w:t>
+            </w:r>
+            <w:r>
+              <w:tab/>
+            </w:r>
+            <w:r>
+              <w:rPr>
+                <w:b/>
+                <w:highlight w:val="yellow"/>
+              </w:rPr>
+              <w:t>.</w:t>
+            </w:r>
+            <w:proofErr w:type="spellStart"/>
+            <w:r>
+              <w:rPr>
+                <w:b/>
+                <w:highlight w:val="yellow"/>
+              </w:rPr>
+              <w:t>maClasseSpecifiqueCSS</w:t>
+            </w:r>
+            <w:proofErr w:type="spellEnd"/>
+          </w:p>
+          <w:p>
+            <w:r>
+              <w:t>en nommant le visuel, l</w:t>
+            </w:r>
+            <w:r>
+              <w:t>e rendu ou la fonction visuelle</w:t>
+            </w:r>
+          </w:p>
+          <w:p>
+            <w:r>
+              <w:rPr>
+                <w:rStyle w:val="D-RemarqueCar"/>
+                <w:i w:val="0"/>
+              </w:rPr>
+              <w:tab/>
+            </w:r>
+            <w:r>
+              <w:rPr>
+                <w:rStyle w:val="D-RemarqueCar"/>
+                <w:i w:val="0"/>
+              </w:rPr>
+              <w:t>.</w:t>
+            </w:r>
+            <w:proofErr w:type="spellStart"/>
+            <w:r>
+              <w:rPr>
+                <w:rStyle w:val="D-RemarqueCar"/>
+                <w:i w:val="0"/>
+              </w:rPr>
+              <w:t>primary-button</w:t>
+            </w:r>
+            <w:proofErr w:type="spellEnd"/>
+            <w:r>
+              <w:t xml:space="preserve"> </w:t>
+            </w:r>
+            <w:r>
+              <w:tab/>
+              <w:t>(bouton principal)</w:t>
+            </w:r>
+          </w:p>
+          <w:p>
+            <w:r>
+              <w:rPr>
+                <w:rStyle w:val="D-RemarqueCar"/>
+                <w:i w:val="0"/>
+              </w:rPr>
+              <w:tab/>
+            </w:r>
+            <w:r>
+              <w:rPr>
+                <w:rStyle w:val="D-RemarqueCar"/>
+                <w:i w:val="0"/>
+              </w:rPr>
+              <w:t>.</w:t>
+            </w:r>
+            <w:proofErr w:type="spellStart"/>
+            <w:r>
+              <w:rPr>
+                <w:rStyle w:val="D-RemarqueCar"/>
+                <w:i w:val="0"/>
+              </w:rPr>
+              <w:t>highlight</w:t>
+            </w:r>
+            <w:proofErr w:type="spellEnd"/>
+            <w:r>
+              <w:rPr>
+                <w:rStyle w:val="D-RemarqueCar"/>
+                <w:i w:val="0"/>
+              </w:rPr>
+              <w:t>-box</w:t>
+            </w:r>
+            <w:r>
+              <w:t xml:space="preserve"> </w:t>
+            </w:r>
+            <w:r>
+              <w:tab/>
+              <w:t>(élément de mise en avant, de promotion)</w:t>
+            </w:r>
+          </w:p>
+          <w:p/>
+        </w:tc>
+        <w:tc>
+          <w:tcPr>
+            <w:tcW w:w="12507" w:type="dxa"/>
+          </w:tcPr>
+          <w:p>
+            <w:r>
+              <w:rPr>
+                <w:b/>
+                <w:i/>
+              </w:rPr>
+              <w:t>Pour relier au HTML :</w:t>
+            </w:r>
+            <w:r>
+              <w:t xml:space="preserve"> </w:t>
+            </w:r>
+          </w:p>
+          <w:p>
+            <w:r>
+              <w:t xml:space="preserve">classes spécifique pour </w:t>
+            </w:r>
+            <w:proofErr w:type="spellStart"/>
+            <w:r>
+              <w:t>MeP</w:t>
+            </w:r>
+            <w:proofErr w:type="spellEnd"/>
+            <w:r>
+              <w:t xml:space="preserve"> nommée selon le principe :</w:t>
+            </w:r>
+          </w:p>
+          <w:p>
+            <w:r>
+              <w:rPr>
+                <w:rStyle w:val="D-RemarqueCar"/>
+                <w:i w:val="0"/>
+              </w:rPr>
+              <w:t>BEM</w:t>
+            </w:r>
+            <w:r>
+              <w:t xml:space="preserve"> = Block, </w:t>
+            </w:r>
+            <w:proofErr w:type="spellStart"/>
+            <w:r>
+              <w:t>Element</w:t>
+            </w:r>
+            <w:proofErr w:type="spellEnd"/>
+            <w:r>
+              <w:t xml:space="preserve"> and Modifier</w:t>
+            </w:r>
+          </w:p>
+          <w:p/>
+          <w:p>
+            <w:pPr>
+              <w:pStyle w:val="D-Remarque"/>
+              <w:rPr>
+                <w:i w:val="0"/>
+              </w:rPr>
+            </w:pPr>
+            <w:r>
+              <w:rPr>
+                <w:i w:val="0"/>
+              </w:rPr>
+              <w:t>.block--</w:t>
+            </w:r>
+            <w:proofErr w:type="gramStart"/>
+            <w:r>
+              <w:rPr>
+                <w:i w:val="0"/>
+              </w:rPr>
+              <w:t>modifier</w:t>
+            </w:r>
+            <w:proofErr w:type="gramEnd"/>
+          </w:p>
+          <w:p>
+            <w:pPr>
+              <w:pStyle w:val="D-Remarque"/>
+              <w:rPr>
+                <w:i w:val="0"/>
+              </w:rPr>
+            </w:pPr>
+            <w:r>
+              <w:rPr>
+                <w:i w:val="0"/>
+              </w:rPr>
+              <w:t>.block__</w:t>
+            </w:r>
+            <w:proofErr w:type="spellStart"/>
+            <w:r>
+              <w:rPr>
+                <w:i w:val="0"/>
+              </w:rPr>
+              <w:t>element</w:t>
+            </w:r>
+            <w:proofErr w:type="spellEnd"/>
+            <w:r>
+              <w:rPr>
+                <w:i w:val="0"/>
+              </w:rPr>
+              <w:t>--</w:t>
+            </w:r>
+            <w:proofErr w:type="gramStart"/>
+            <w:r>
+              <w:rPr>
+                <w:i w:val="0"/>
+              </w:rPr>
+              <w:t>modifier</w:t>
+            </w:r>
+            <w:proofErr w:type="gramEnd"/>
+          </w:p>
+          <w:p/>
+          <w:p>
+            <w:pPr>
+              <w:rPr>
+                <w:i/>
+              </w:rPr>
+            </w:pPr>
+            <w:r>
+              <w:rPr>
+                <w:i/>
+              </w:rPr>
+              <w:t>E</w:t>
+            </w:r>
+            <w:r>
+              <w:rPr>
+                <w:i/>
+              </w:rPr>
+              <w:t>x</w:t>
+            </w:r>
+            <w:r>
+              <w:rPr>
+                <w:i/>
+              </w:rPr>
+              <w:t>emple</w:t>
+            </w:r>
+            <w:r>
+              <w:rPr>
+                <w:i/>
+              </w:rPr>
+              <w:t>:</w:t>
+            </w:r>
+          </w:p>
+          <w:p>
+            <w:pPr>
+              <w:pStyle w:val="E-Code"/>
+            </w:pPr>
+            <w:r>
+              <w:tab/>
+              <w:t>&lt;</w:t>
+            </w:r>
+            <w:proofErr w:type="spellStart"/>
+            <w:r>
+              <w:t>ul</w:t>
+            </w:r>
+            <w:proofErr w:type="spellEnd"/>
+            <w:r>
+              <w:t xml:space="preserve"> class="menu"&gt;</w:t>
+            </w:r>
+          </w:p>
+          <w:p>
+            <w:pPr>
+              <w:pStyle w:val="E-Code"/>
+            </w:pPr>
+            <w:r>
+              <w:tab/>
+            </w:r>
+            <w:r>
+              <w:tab/>
+              <w:t>&lt;li class="</w:t>
+            </w:r>
+            <w:proofErr w:type="spellStart"/>
+            <w:r>
+              <w:rPr>
+                <w:rStyle w:val="A-ImportantCar"/>
+              </w:rPr>
+              <w:t>menu__tab</w:t>
+            </w:r>
+            <w:proofErr w:type="spellEnd"/>
+            <w:r>
+              <w:t>"&gt;</w:t>
+            </w:r>
+          </w:p>
+          <w:p>
+            <w:pPr>
+              <w:pStyle w:val="E-Code"/>
+            </w:pPr>
+            <w:r>
+              <w:tab/>
+            </w:r>
+            <w:r>
+              <w:tab/>
+              <w:t>&lt;li class="</w:t>
+            </w:r>
+            <w:proofErr w:type="spellStart"/>
+            <w:r>
+              <w:rPr>
+                <w:rStyle w:val="A-ImportantCar"/>
+              </w:rPr>
+              <w:t>menu__tab</w:t>
+            </w:r>
+            <w:proofErr w:type="spellEnd"/>
+            <w:r>
+              <w:t>"&gt;</w:t>
+            </w:r>
+          </w:p>
+          <w:p>
+            <w:pPr>
+              <w:pStyle w:val="E-Code"/>
+            </w:pPr>
+            <w:r>
+              <w:tab/>
+            </w:r>
+            <w:r>
+              <w:tab/>
+              <w:t>&lt;li class="</w:t>
+            </w:r>
+            <w:proofErr w:type="spellStart"/>
+            <w:r>
+              <w:t>menu__tab</w:t>
+            </w:r>
+            <w:proofErr w:type="spellEnd"/>
+            <w:r>
+              <w:t xml:space="preserve"> </w:t>
+            </w:r>
+            <w:proofErr w:type="spellStart"/>
+            <w:r>
+              <w:rPr>
+                <w:rStyle w:val="A-ImportantCar"/>
+              </w:rPr>
+              <w:t>menu__tab</w:t>
+            </w:r>
+            <w:proofErr w:type="spellEnd"/>
+            <w:r>
+              <w:rPr>
+                <w:rStyle w:val="A-ImportantCar"/>
+              </w:rPr>
+              <w:t>--actif</w:t>
+            </w:r>
+            <w:r>
+              <w:t>"&gt;</w:t>
+            </w:r>
+          </w:p>
+          <w:p>
+            <w:pPr>
+              <w:pStyle w:val="E-Code"/>
+            </w:pPr>
+            <w:r>
+              <w:tab/>
+              <w:t>&lt;/</w:t>
+            </w:r>
+            <w:proofErr w:type="spellStart"/>
+            <w:r>
+              <w:t>ul</w:t>
+            </w:r>
+            <w:proofErr w:type="spellEnd"/>
+            <w:r>
+              <w:t>&gt;</w:t>
+            </w:r>
+          </w:p>
+          <w:p/>
+        </w:tc>
+      </w:tr>
+    </w:tbl>
+    <w:p/>
+    <w:p/>
+    <w:p/>
     <w:p/>
     <w:tbl>
       <w:tblPr>
@@ -239,13 +808,7 @@
               <w:rPr>
                 <w:highlight w:val="yellow"/>
               </w:rPr>
-              <w:t xml:space="preserve">   </w:t>
-            </w:r>
-            <w:r>
-              <w:rPr>
-                <w:highlight w:val="yellow"/>
-              </w:rPr>
-              <w:t>box-</w:t>
+              <w:t xml:space="preserve">   box-</w:t>
             </w:r>
             <w:proofErr w:type="spellStart"/>
             <w:r>
@@ -315,13 +878,7 @@
               <w:rPr>
                 <w:highlight w:val="yellow"/>
               </w:rPr>
-              <w:t xml:space="preserve">   </w:t>
-            </w:r>
-            <w:r>
-              <w:rPr>
-                <w:highlight w:val="yellow"/>
-              </w:rPr>
-              <w:t>box-</w:t>
+              <w:t xml:space="preserve">   box-</w:t>
             </w:r>
             <w:proofErr w:type="spellStart"/>
             <w:r>
@@ -1047,6 +1604,7 @@
               <w:pStyle w:val="A-Important"/>
             </w:pPr>
             <w:r>
+              <w:lastRenderedPageBreak/>
               <w:t>#</w:t>
             </w:r>
           </w:p>
@@ -1776,7 +2334,6 @@
           </w:tcPr>
           <w:p>
             <w:r>
-              <w:lastRenderedPageBreak/>
               <w:t xml:space="preserve">Sélectionne toutes les balises de type A </w:t>
             </w:r>
             <w:r>
@@ -1786,11 +2343,7 @@
               <w:t>présentant une valeur V</w:t>
             </w:r>
             <w:r>
-              <w:t xml:space="preserve"> à leur </w:t>
-            </w:r>
-            <w:r>
-              <w:lastRenderedPageBreak/>
-              <w:t>attribut T</w:t>
+              <w:t xml:space="preserve"> à leur attribut T</w:t>
             </w:r>
           </w:p>
         </w:tc>
@@ -1805,7 +2358,6 @@
             <w:proofErr w:type="spellStart"/>
             <w:proofErr w:type="gramStart"/>
             <w:r>
-              <w:lastRenderedPageBreak/>
               <w:t>selecteurA</w:t>
             </w:r>
             <w:proofErr w:type="spellEnd"/>
@@ -1852,7 +2404,6 @@
               <w:pStyle w:val="E-Code"/>
             </w:pPr>
             <w:r>
-              <w:lastRenderedPageBreak/>
               <w:t>}</w:t>
             </w:r>
           </w:p>
@@ -1886,7 +2437,6 @@
             <w:proofErr w:type="spellStart"/>
             <w:proofErr w:type="gramStart"/>
             <w:r>
-              <w:lastRenderedPageBreak/>
               <w:t>selecteurA</w:t>
             </w:r>
             <w:proofErr w:type="spellEnd"/>
@@ -2809,7 +3359,11 @@
               <w:t>:</w:t>
             </w:r>
             <w:r>
-              <w:t xml:space="preserve"> la spécificité du ciblage des éléments =&gt; quelle valeur de propriété sera prioritaire</w:t>
+              <w:t xml:space="preserve"> la spécificité du ciblage des éléments =&gt; quelle valeur de </w:t>
+            </w:r>
+            <w:r>
+              <w:lastRenderedPageBreak/>
+              <w:t>propriété sera prioritaire</w:t>
             </w:r>
           </w:p>
           <w:p>
@@ -2827,6 +3381,7 @@
               <w:pStyle w:val="E-Code"/>
             </w:pPr>
             <w:r>
+              <w:lastRenderedPageBreak/>
               <w:t xml:space="preserve"># </w:t>
             </w:r>
             <w:r>
@@ -2880,6 +3435,7 @@
               <w:pStyle w:val="E-Code"/>
             </w:pPr>
             <w:r>
+              <w:lastRenderedPageBreak/>
               <w:t>p ::</w:t>
             </w:r>
             <w:r>
@@ -2913,6 +3469,7 @@
               <w:pStyle w:val="E-Code"/>
             </w:pPr>
             <w:r>
+              <w:lastRenderedPageBreak/>
               <w:t>=&gt; 1000 pts</w:t>
             </w:r>
           </w:p>
@@ -2929,6 +3486,7 @@
               <w:pStyle w:val="E-Code"/>
             </w:pPr>
             <w:r>
+              <w:lastRenderedPageBreak/>
               <w:t>=&gt; 0,1 pt</w:t>
             </w:r>
           </w:p>
@@ -3471,7 +4029,6 @@
               <w:jc w:val="right"/>
             </w:pPr>
             <w:r>
-              <w:lastRenderedPageBreak/>
               <w:t>saut interdit avant la fin de l'élément</w:t>
             </w:r>
           </w:p>
@@ -3504,7 +4061,6 @@
             </w:pPr>
             <w:proofErr w:type="spellStart"/>
             <w:r>
-              <w:lastRenderedPageBreak/>
               <w:t>avoid</w:t>
             </w:r>
             <w:proofErr w:type="spellEnd"/>
@@ -4684,6 +5240,7 @@
               <w:jc w:val="right"/>
             </w:pPr>
             <w:r>
+              <w:lastRenderedPageBreak/>
               <w:t>répété sur la 1</w:t>
             </w:r>
             <w:r>
@@ -4773,6 +5330,7 @@
               <w:pStyle w:val="E-Code"/>
             </w:pPr>
             <w:r>
+              <w:lastRenderedPageBreak/>
               <w:t>background-</w:t>
             </w:r>
             <w:proofErr w:type="spellStart"/>
@@ -4850,6 +5408,7 @@
               <w:pStyle w:val="A-Important"/>
             </w:pPr>
             <w:r>
+              <w:lastRenderedPageBreak/>
               <w:t>background-position</w:t>
             </w:r>
             <w:r>
@@ -5351,7 +5910,6 @@
               <w:pStyle w:val="A-Important"/>
             </w:pPr>
             <w:r>
-              <w:lastRenderedPageBreak/>
               <w:t>border-right:</w:t>
             </w:r>
           </w:p>
@@ -5394,7 +5952,6 @@
           </w:tcPr>
           <w:p>
             <w:r>
-              <w:lastRenderedPageBreak/>
               <w:t>Modifier une seule bordure</w:t>
             </w:r>
           </w:p>
@@ -5436,7 +5993,6 @@
               <w:pStyle w:val="A-Important"/>
             </w:pPr>
             <w:r>
-              <w:lastRenderedPageBreak/>
               <w:t>border-radius:</w:t>
             </w:r>
           </w:p>
@@ -6472,6 +7028,7 @@
               <w:jc w:val="right"/>
             </w:pPr>
             <w:r>
+              <w:lastRenderedPageBreak/>
               <w:t>avec ligne au-dessus</w:t>
             </w:r>
           </w:p>
@@ -6502,6 +7059,7 @@
             </w:pPr>
             <w:proofErr w:type="spellStart"/>
             <w:r>
+              <w:lastRenderedPageBreak/>
               <w:t>text-decoration</w:t>
             </w:r>
             <w:proofErr w:type="spellEnd"/>
@@ -6544,6 +7102,7 @@
             </w:pPr>
             <w:proofErr w:type="spellStart"/>
             <w:r>
+              <w:lastRenderedPageBreak/>
               <w:t>text-decoration</w:t>
             </w:r>
             <w:proofErr w:type="spellEnd"/>
@@ -6622,6 +7181,7 @@
             </w:pPr>
             <w:proofErr w:type="spellStart"/>
             <w:r>
+              <w:lastRenderedPageBreak/>
               <w:t>text-align</w:t>
             </w:r>
             <w:proofErr w:type="spellEnd"/>
@@ -7141,7 +7701,6 @@
               <w:pStyle w:val="E-Code"/>
             </w:pPr>
             <w:r>
-              <w:lastRenderedPageBreak/>
               <w:t xml:space="preserve">         </w:t>
             </w:r>
             <w:proofErr w:type="gramStart"/>
@@ -7235,7 +7794,6 @@
               <w:pStyle w:val="E-Code"/>
             </w:pPr>
             <w:r>
-              <w:lastRenderedPageBreak/>
               <w:t xml:space="preserve">les fichiers de la nouvelle police sous </w:t>
             </w:r>
             <w:proofErr w:type="spellStart"/>
@@ -8033,6 +8591,7 @@
               <w:pStyle w:val="A-Important"/>
             </w:pPr>
             <w:r>
+              <w:lastRenderedPageBreak/>
               <w:t xml:space="preserve">     border-</w:t>
             </w:r>
             <w:proofErr w:type="spellStart"/>
@@ -8051,6 +8610,7 @@
           </w:tcPr>
           <w:p>
             <w:r>
+              <w:lastRenderedPageBreak/>
               <w:t>espace entre les cellules</w:t>
             </w:r>
           </w:p>
@@ -8087,7 +8647,11 @@
               <w:t>Remarque :</w:t>
             </w:r>
             <w:r>
-              <w:t xml:space="preserve"> ne peut pas se faire avec </w:t>
+              <w:t xml:space="preserve"> ne peut pas se faire </w:t>
+            </w:r>
+            <w:r>
+              <w:lastRenderedPageBreak/>
+              <w:t xml:space="preserve">avec </w:t>
             </w:r>
             <w:proofErr w:type="spellStart"/>
             <w:r>
@@ -8110,6 +8674,7 @@
               <w:pStyle w:val="A-Important"/>
             </w:pPr>
             <w:r>
+              <w:lastRenderedPageBreak/>
               <w:t>ta</w:t>
             </w:r>
             <w:r>
@@ -8845,7 +9410,6 @@
             </w:pPr>
             <w:proofErr w:type="spellStart"/>
             <w:r>
-              <w:lastRenderedPageBreak/>
               <w:t>margin</w:t>
             </w:r>
             <w:proofErr w:type="spellEnd"/>
@@ -9696,38 +10260,23 @@
               <w:pStyle w:val="A-Important"/>
             </w:pPr>
             <w:r>
-              <w:t xml:space="preserve">  </w:t>
-            </w:r>
-            <w:r>
-              <w:t xml:space="preserve"> </w:t>
-            </w:r>
-            <w:r>
-              <w:t>content: '';</w:t>
-            </w:r>
-          </w:p>
-          <w:p>
-            <w:pPr>
-              <w:pStyle w:val="A-Important"/>
-            </w:pPr>
-            <w:r>
-              <w:t xml:space="preserve">  </w:t>
-            </w:r>
-            <w:r>
-              <w:t xml:space="preserve"> </w:t>
-            </w:r>
-            <w:r>
-              <w:t>display: block;</w:t>
-            </w:r>
-          </w:p>
-          <w:p>
-            <w:pPr>
-              <w:pStyle w:val="A-Important"/>
-            </w:pPr>
-            <w:r>
-              <w:t xml:space="preserve">  </w:t>
-            </w:r>
-            <w:r>
-              <w:t xml:space="preserve"> </w:t>
+              <w:t xml:space="preserve">   content: '';</w:t>
+            </w:r>
+          </w:p>
+          <w:p>
+            <w:pPr>
+              <w:pStyle w:val="A-Important"/>
+            </w:pPr>
+            <w:r>
+              <w:t xml:space="preserve">   display: block;</w:t>
+            </w:r>
+          </w:p>
+          <w:p>
+            <w:pPr>
+              <w:pStyle w:val="A-Important"/>
+            </w:pPr>
+            <w:r>
+              <w:t xml:space="preserve">   </w:t>
             </w:r>
             <w:proofErr w:type="spellStart"/>
             <w:r>
@@ -9875,6 +10424,7 @@
             </w:pPr>
             <w:proofErr w:type="spellStart"/>
             <w:r>
+              <w:lastRenderedPageBreak/>
               <w:t>inline</w:t>
             </w:r>
             <w:proofErr w:type="spellEnd"/>
@@ -9938,6 +10488,7 @@
               <w:pStyle w:val="E-Code"/>
             </w:pPr>
             <w:r>
+              <w:lastRenderedPageBreak/>
               <w:t>block;</w:t>
             </w:r>
           </w:p>
@@ -10004,7 +10555,12 @@
               <w:pStyle w:val="E-Code"/>
             </w:pPr>
             <w:r>
-              <w:t xml:space="preserve">propriété à utiliser à bon escient uniquement quand c'est </w:t>
+              <w:lastRenderedPageBreak/>
+              <w:t xml:space="preserve">propriété à utiliser à bon escient uniquement </w:t>
+            </w:r>
+            <w:r>
+              <w:lastRenderedPageBreak/>
+              <w:t xml:space="preserve">quand c'est </w:t>
             </w:r>
             <w:proofErr w:type="spellStart"/>
             <w:r>
@@ -10066,6 +10622,7 @@
               <w:pStyle w:val="A-Important"/>
             </w:pPr>
             <w:r>
+              <w:lastRenderedPageBreak/>
               <w:t xml:space="preserve">display: </w:t>
             </w:r>
             <w:proofErr w:type="spellStart"/>
@@ -10428,8 +10985,6 @@
               <w:tab/>
               <w:t>=&gt; voir ci-contre</w:t>
             </w:r>
-            <w:bookmarkStart w:id="0" w:name="_GoBack"/>
-            <w:bookmarkEnd w:id="0"/>
           </w:p>
         </w:tc>
         <w:tc>
@@ -10494,7 +11049,6 @@
               <w:pStyle w:val="A-Important"/>
             </w:pPr>
             <w:r>
-              <w:lastRenderedPageBreak/>
               <w:t>top:</w:t>
             </w:r>
           </w:p>
@@ -10539,7 +11093,6 @@
           </w:tcPr>
           <w:p>
             <w:r>
-              <w:lastRenderedPageBreak/>
               <w:t>Distance par rapport à la référence</w:t>
             </w:r>
           </w:p>
@@ -10558,7 +11111,6 @@
               <w:pStyle w:val="E-Code"/>
             </w:pPr>
             <w:r>
-              <w:lastRenderedPageBreak/>
               <w:t>nb px/%;</w:t>
             </w:r>
           </w:p>
@@ -10576,7 +11128,6 @@
               <w:rPr>
                 <w:b/>
               </w:rPr>
-              <w:lastRenderedPageBreak/>
               <w:t>absolute</w:t>
             </w:r>
             <w:proofErr w:type="spellEnd"/>
@@ -10600,11 +11151,7 @@
             </w:r>
             <w:proofErr w:type="spellEnd"/>
             <w:r>
-              <w:t xml:space="preserve"> = bords de page ou bords </w:t>
-            </w:r>
-            <w:r>
-              <w:lastRenderedPageBreak/>
-              <w:t xml:space="preserve">du </w:t>
+              <w:t xml:space="preserve"> = bords de page ou bords du </w:t>
             </w:r>
             <w:r>
               <w:rPr>
@@ -10684,7 +11231,6 @@
               <w:pStyle w:val="A-Important"/>
             </w:pPr>
             <w:r>
-              <w:lastRenderedPageBreak/>
               <w:t>position:   ;</w:t>
             </w:r>
           </w:p>
@@ -10929,10 +11475,7 @@
               <w:t xml:space="preserve">cette </w:t>
             </w:r>
             <w:r>
-              <w:t>propriété</w:t>
-            </w:r>
-            <w:r>
-              <w:t xml:space="preserve"> </w:t>
+              <w:t xml:space="preserve">propriété </w:t>
             </w:r>
             <w:r>
               <w:t xml:space="preserve">doit être appliquée au conteneur pour que les propriétés suivantes de </w:t>
@@ -11309,6 +11852,7 @@
               <w:jc w:val="right"/>
             </w:pPr>
             <w:r>
+              <w:lastRenderedPageBreak/>
               <w:t>avec interlignes</w:t>
             </w:r>
           </w:p>
@@ -11395,6 +11939,7 @@
               <w:pStyle w:val="E-Code"/>
             </w:pPr>
             <w:r>
+              <w:lastRenderedPageBreak/>
               <w:t>space-</w:t>
             </w:r>
             <w:proofErr w:type="spellStart"/>
@@ -11451,6 +11996,7 @@
             </w:pPr>
             <w:proofErr w:type="spellStart"/>
             <w:r>
+              <w:lastRenderedPageBreak/>
               <w:t>justify</w:t>
             </w:r>
             <w:proofErr w:type="spellEnd"/>
@@ -11869,7 +12415,6 @@
               <w:pStyle w:val="E-Code"/>
             </w:pPr>
             <w:r>
-              <w:lastRenderedPageBreak/>
               <w:t>}</w:t>
             </w:r>
           </w:p>
@@ -11883,7 +12428,6 @@
               <w:pStyle w:val="E-Code"/>
             </w:pPr>
             <w:r>
-              <w:lastRenderedPageBreak/>
               <w:t>code plus rapide que d'utiliser les deux propriétés précédentes en centré (mais résultat identique)</w:t>
             </w:r>
           </w:p>
@@ -11906,7 +12450,6 @@
             </w:pPr>
             <w:proofErr w:type="spellStart"/>
             <w:r>
-              <w:lastRenderedPageBreak/>
               <w:t>align</w:t>
             </w:r>
             <w:proofErr w:type="spellEnd"/>
@@ -12708,6 +13251,7 @@
               <w:jc w:val="right"/>
             </w:pPr>
             <w:r>
+              <w:lastRenderedPageBreak/>
               <w:t>écran classique</w:t>
             </w:r>
           </w:p>
@@ -12776,6 +13320,7 @@
             </w:pPr>
             <w:proofErr w:type="spellStart"/>
             <w:r>
+              <w:lastRenderedPageBreak/>
               <w:t>s</w:t>
             </w:r>
             <w:r>
@@ -12856,6 +13401,7 @@
               <w:jc w:val="center"/>
             </w:pPr>
             <w:r>
+              <w:lastRenderedPageBreak/>
               <w:t xml:space="preserve">    autres </w:t>
             </w:r>
             <w:r>
@@ -14500,6 +15046,7 @@
               <w:pStyle w:val="A-Important"/>
             </w:pPr>
             <w:r>
+              <w:lastRenderedPageBreak/>
               <w:t>A+B</w:t>
             </w:r>
           </w:p>
@@ -14862,10 +15409,7 @@
             </w:r>
             <w:proofErr w:type="gramEnd"/>
             <w:r>
-              <w:t>2n+1</w:t>
-            </w:r>
-            <w:r>
-              <w:t>)</w:t>
+              <w:t>2n+1)</w:t>
             </w:r>
           </w:p>
         </w:tc>
@@ -15503,7 +16047,6 @@
             </w:pPr>
             <w:proofErr w:type="gramStart"/>
             <w:r>
-              <w:lastRenderedPageBreak/>
               <w:t>:</w:t>
             </w:r>
             <w:proofErr w:type="spellStart"/>
@@ -17683,6 +18226,7 @@
   <w:style w:type="character" w:default="1" w:styleId="Policepardfaut">
     <w:name w:val="Default Paragraph Font"/>
     <w:uiPriority w:val="1"/>
+    <w:semiHidden/>
     <w:unhideWhenUsed/>
   </w:style>
   <w:style w:type="table" w:default="1" w:styleId="TableauNormal">
@@ -17904,9 +18448,10 @@
     <w:basedOn w:val="Normal"/>
     <w:link w:val="D-RemarqueCar"/>
     <w:qFormat/>
-    <w:rsid w:val="007F25C3"/>
+    <w:rsid w:val="00462924"/>
     <w:rPr>
       <w:b/>
+      <w:i/>
       <w:color w:val="008000"/>
     </w:rPr>
   </w:style>
@@ -17914,12 +18459,41 @@
     <w:name w:val="D-Remarque Car"/>
     <w:basedOn w:val="Policepardfaut"/>
     <w:link w:val="D-Remarque"/>
-    <w:rsid w:val="007F25C3"/>
+    <w:rsid w:val="00462924"/>
     <w:rPr>
       <w:rFonts w:ascii="Times New Roman" w:hAnsi="Times New Roman"/>
       <w:b/>
+      <w:i/>
       <w:color w:val="008000"/>
       <w:sz w:val="24"/>
+    </w:rPr>
+  </w:style>
+  <w:style w:type="paragraph" w:customStyle="1" w:styleId="W-sousTitre">
+    <w:name w:val="W-sousTitre"/>
+    <w:basedOn w:val="Z-TitrePrcpl"/>
+    <w:link w:val="W-sousTitreCar"/>
+    <w:qFormat/>
+    <w:rsid w:val="00462924"/>
+    <w:pPr>
+      <w:ind w:left="284"/>
+      <w:jc w:val="left"/>
+    </w:pPr>
+    <w:rPr>
+      <w:sz w:val="28"/>
+      <w:u w:val="none"/>
+    </w:rPr>
+  </w:style>
+  <w:style w:type="character" w:customStyle="1" w:styleId="W-sousTitreCar">
+    <w:name w:val="W-sousTitre Car"/>
+    <w:basedOn w:val="Z-TitrePrcplCar"/>
+    <w:link w:val="W-sousTitre"/>
+    <w:rsid w:val="00462924"/>
+    <w:rPr>
+      <w:rFonts w:ascii="Times New Roman" w:hAnsi="Times New Roman"/>
+      <w:b/>
+      <w:sz w:val="28"/>
+      <w:szCs w:val="36"/>
+      <w:u w:val="single"/>
     </w:rPr>
   </w:style>
 </w:styles>
@@ -18096,6 +18670,7 @@
   <w:style w:type="character" w:default="1" w:styleId="Policepardfaut">
     <w:name w:val="Default Paragraph Font"/>
     <w:uiPriority w:val="1"/>
+    <w:semiHidden/>
     <w:unhideWhenUsed/>
   </w:style>
   <w:style w:type="table" w:default="1" w:styleId="TableauNormal">
@@ -18317,9 +18892,10 @@
     <w:basedOn w:val="Normal"/>
     <w:link w:val="D-RemarqueCar"/>
     <w:qFormat/>
-    <w:rsid w:val="007F25C3"/>
+    <w:rsid w:val="00462924"/>
     <w:rPr>
       <w:b/>
+      <w:i/>
       <w:color w:val="008000"/>
     </w:rPr>
   </w:style>
@@ -18327,12 +18903,41 @@
     <w:name w:val="D-Remarque Car"/>
     <w:basedOn w:val="Policepardfaut"/>
     <w:link w:val="D-Remarque"/>
-    <w:rsid w:val="007F25C3"/>
+    <w:rsid w:val="00462924"/>
     <w:rPr>
       <w:rFonts w:ascii="Times New Roman" w:hAnsi="Times New Roman"/>
       <w:b/>
+      <w:i/>
       <w:color w:val="008000"/>
       <w:sz w:val="24"/>
+    </w:rPr>
+  </w:style>
+  <w:style w:type="paragraph" w:customStyle="1" w:styleId="W-sousTitre">
+    <w:name w:val="W-sousTitre"/>
+    <w:basedOn w:val="Z-TitrePrcpl"/>
+    <w:link w:val="W-sousTitreCar"/>
+    <w:qFormat/>
+    <w:rsid w:val="00462924"/>
+    <w:pPr>
+      <w:ind w:left="284"/>
+      <w:jc w:val="left"/>
+    </w:pPr>
+    <w:rPr>
+      <w:sz w:val="28"/>
+      <w:u w:val="none"/>
+    </w:rPr>
+  </w:style>
+  <w:style w:type="character" w:customStyle="1" w:styleId="W-sousTitreCar">
+    <w:name w:val="W-sousTitre Car"/>
+    <w:basedOn w:val="Z-TitrePrcplCar"/>
+    <w:link w:val="W-sousTitre"/>
+    <w:rsid w:val="00462924"/>
+    <w:rPr>
+      <w:rFonts w:ascii="Times New Roman" w:hAnsi="Times New Roman"/>
+      <w:b/>
+      <w:sz w:val="28"/>
+      <w:szCs w:val="36"/>
+      <w:u w:val="single"/>
     </w:rPr>
   </w:style>
 </w:styles>

</xml_diff>

<commit_message>
ajout LocalDate et Thread dans Java + separation Java + IHM
</commit_message>
<xml_diff>
--- a/CSS-Commandes.docx
+++ b/CSS-Commandes.docx
@@ -44,8 +44,6 @@
       <w:r>
         <w:t>Bonnes pratiques CSS</w:t>
       </w:r>
-      <w:bookmarkStart w:id="0" w:name="_GoBack"/>
-      <w:bookmarkEnd w:id="0"/>
     </w:p>
     <w:p/>
     <w:tbl>
@@ -263,10 +261,7 @@
           </w:p>
           <w:p>
             <w:r>
-              <w:t>en nommant le visuel, l</w:t>
-            </w:r>
-            <w:r>
-              <w:t>e rendu ou la fonction visuelle</w:t>
+              <w:t>en nommant le visuel, le rendu ou la fonction visuelle</w:t>
             </w:r>
           </w:p>
           <w:p>
@@ -3359,11 +3354,7 @@
               <w:t>:</w:t>
             </w:r>
             <w:r>
-              <w:t xml:space="preserve"> la spécificité du ciblage des éléments =&gt; quelle valeur de </w:t>
-            </w:r>
-            <w:r>
-              <w:lastRenderedPageBreak/>
-              <w:t>propriété sera prioritaire</w:t>
+              <w:t xml:space="preserve"> la spécificité du ciblage des éléments =&gt; quelle valeur de propriété sera prioritaire</w:t>
             </w:r>
           </w:p>
           <w:p>
@@ -3381,7 +3372,6 @@
               <w:pStyle w:val="E-Code"/>
             </w:pPr>
             <w:r>
-              <w:lastRenderedPageBreak/>
               <w:t xml:space="preserve"># </w:t>
             </w:r>
             <w:r>
@@ -3435,7 +3425,6 @@
               <w:pStyle w:val="E-Code"/>
             </w:pPr>
             <w:r>
-              <w:lastRenderedPageBreak/>
               <w:t>p ::</w:t>
             </w:r>
             <w:r>
@@ -3469,7 +3458,6 @@
               <w:pStyle w:val="E-Code"/>
             </w:pPr>
             <w:r>
-              <w:lastRenderedPageBreak/>
               <w:t>=&gt; 1000 pts</w:t>
             </w:r>
           </w:p>
@@ -3486,7 +3474,6 @@
               <w:pStyle w:val="E-Code"/>
             </w:pPr>
             <w:r>
-              <w:lastRenderedPageBreak/>
               <w:t>=&gt; 0,1 pt</w:t>
             </w:r>
           </w:p>
@@ -5240,7 +5227,6 @@
               <w:jc w:val="right"/>
             </w:pPr>
             <w:r>
-              <w:lastRenderedPageBreak/>
               <w:t>répété sur la 1</w:t>
             </w:r>
             <w:r>
@@ -5330,7 +5316,6 @@
               <w:pStyle w:val="E-Code"/>
             </w:pPr>
             <w:r>
-              <w:lastRenderedPageBreak/>
               <w:t>background-</w:t>
             </w:r>
             <w:proofErr w:type="spellStart"/>
@@ -5408,7 +5393,6 @@
               <w:pStyle w:val="A-Important"/>
             </w:pPr>
             <w:r>
-              <w:lastRenderedPageBreak/>
               <w:t>background-position</w:t>
             </w:r>
             <w:r>
@@ -7028,7 +7012,6 @@
               <w:jc w:val="right"/>
             </w:pPr>
             <w:r>
-              <w:lastRenderedPageBreak/>
               <w:t>avec ligne au-dessus</w:t>
             </w:r>
           </w:p>
@@ -7059,7 +7042,6 @@
             </w:pPr>
             <w:proofErr w:type="spellStart"/>
             <w:r>
-              <w:lastRenderedPageBreak/>
               <w:t>text-decoration</w:t>
             </w:r>
             <w:proofErr w:type="spellEnd"/>
@@ -7102,7 +7084,6 @@
             </w:pPr>
             <w:proofErr w:type="spellStart"/>
             <w:r>
-              <w:lastRenderedPageBreak/>
               <w:t>text-decoration</w:t>
             </w:r>
             <w:proofErr w:type="spellEnd"/>
@@ -7181,7 +7162,6 @@
             </w:pPr>
             <w:proofErr w:type="spellStart"/>
             <w:r>
-              <w:lastRenderedPageBreak/>
               <w:t>text-align</w:t>
             </w:r>
             <w:proofErr w:type="spellEnd"/>
@@ -8227,42 +8207,181 @@
         <w:tc>
           <w:tcPr>
             <w:tcW w:w="2836" w:type="dxa"/>
-          </w:tcPr>
-          <w:p>
-            <w:pPr>
-              <w:pStyle w:val="A-Important"/>
-            </w:pPr>
-          </w:p>
-        </w:tc>
-        <w:tc>
-          <w:tcPr>
-            <w:tcW w:w="3827" w:type="dxa"/>
-          </w:tcPr>
-          <w:p/>
+            <w:shd w:val="clear" w:color="auto" w:fill="BFBFBF" w:themeFill="background1" w:themeFillShade="BF"/>
+          </w:tcPr>
+          <w:p>
+            <w:pPr>
+              <w:pStyle w:val="A-Important"/>
+            </w:pPr>
+            <w:proofErr w:type="spellStart"/>
+            <w:r>
+              <w:t>backgroung</w:t>
+            </w:r>
+            <w:proofErr w:type="spellEnd"/>
+            <w:r>
+              <w:t>-image:</w:t>
+            </w:r>
+          </w:p>
+        </w:tc>
+        <w:tc>
+          <w:tcPr>
+            <w:tcW w:w="3827" w:type="dxa"/>
+            <w:shd w:val="clear" w:color="auto" w:fill="BFBFBF" w:themeFill="background1" w:themeFillShade="BF"/>
+          </w:tcPr>
+          <w:p>
+            <w:pPr>
+              <w:jc w:val="center"/>
+            </w:pPr>
+            <w:r>
+              <w:t>autre méthode pour remplacer les puce par des images permettant un contrôle plus poussé de l'image (taille, position, transparen</w:t>
+            </w:r>
+            <w:bookmarkStart w:id="0" w:name="_GoBack"/>
+            <w:bookmarkEnd w:id="0"/>
+            <w:r>
+              <w:t>ce, …)</w:t>
+            </w:r>
+          </w:p>
         </w:tc>
         <w:tc>
           <w:tcPr>
             <w:tcW w:w="5245" w:type="dxa"/>
-          </w:tcPr>
-          <w:p>
-            <w:pPr>
-              <w:pStyle w:val="E-Code"/>
-            </w:pPr>
+            <w:shd w:val="clear" w:color="auto" w:fill="BFBFBF" w:themeFill="background1" w:themeFillShade="BF"/>
+          </w:tcPr>
+          <w:p>
+            <w:pPr>
+              <w:pStyle w:val="E-Code"/>
+            </w:pPr>
+            <w:proofErr w:type="spellStart"/>
+            <w:r>
+              <w:t>maListe</w:t>
+            </w:r>
+            <w:proofErr w:type="spellEnd"/>
+            <w:r>
+              <w:t xml:space="preserve"> {</w:t>
+            </w:r>
+          </w:p>
+          <w:p>
+            <w:pPr>
+              <w:pStyle w:val="E-Code"/>
+            </w:pPr>
+            <w:r>
+              <w:t xml:space="preserve">   </w:t>
+            </w:r>
+            <w:proofErr w:type="spellStart"/>
+            <w:r>
+              <w:t>list</w:t>
+            </w:r>
+            <w:proofErr w:type="spellEnd"/>
+            <w:r>
+              <w:t>-style-type: none;</w:t>
+            </w:r>
+          </w:p>
+          <w:p>
+            <w:pPr>
+              <w:pStyle w:val="E-Code"/>
+            </w:pPr>
+            <w:r>
+              <w:t>}</w:t>
+            </w:r>
+          </w:p>
+          <w:p>
+            <w:pPr>
+              <w:pStyle w:val="E-Code"/>
+            </w:pPr>
+          </w:p>
+          <w:p>
+            <w:pPr>
+              <w:pStyle w:val="E-Code"/>
+            </w:pPr>
+            <w:proofErr w:type="spellStart"/>
+            <w:r>
+              <w:t>mesElements</w:t>
+            </w:r>
+            <w:proofErr w:type="spellEnd"/>
+            <w:r>
+              <w:t xml:space="preserve"> {</w:t>
+            </w:r>
+          </w:p>
+          <w:p>
+            <w:pPr>
+              <w:pStyle w:val="E-Code"/>
+            </w:pPr>
+            <w:r>
+              <w:t xml:space="preserve">   background-image: </w:t>
+            </w:r>
+            <w:proofErr w:type="gramStart"/>
+            <w:r>
+              <w:t>url(</w:t>
+            </w:r>
+            <w:proofErr w:type="gramEnd"/>
+            <w:r>
+              <w:t>'adresse de l'image');</w:t>
+            </w:r>
+          </w:p>
+          <w:p>
+            <w:pPr>
+              <w:pStyle w:val="E-Code"/>
+            </w:pPr>
+            <w:r>
+              <w:t xml:space="preserve">   background-</w:t>
+            </w:r>
+            <w:proofErr w:type="spellStart"/>
+            <w:r>
+              <w:t>reapeat</w:t>
+            </w:r>
+            <w:proofErr w:type="spellEnd"/>
+            <w:r>
+              <w:t>: no-</w:t>
+            </w:r>
+            <w:proofErr w:type="spellStart"/>
+            <w:r>
+              <w:t>repeat</w:t>
+            </w:r>
+            <w:proofErr w:type="spellEnd"/>
+            <w:r>
+              <w:t>;</w:t>
+            </w:r>
+          </w:p>
+          <w:p>
+            <w:pPr>
+              <w:pStyle w:val="E-Code"/>
+            </w:pPr>
+            <w:r>
+              <w:t xml:space="preserve">   </w:t>
+            </w:r>
+            <w:proofErr w:type="spellStart"/>
+            <w:r>
+              <w:t>padding-left</w:t>
+            </w:r>
+            <w:proofErr w:type="spellEnd"/>
+            <w:r>
+              <w:t>: 30px;</w:t>
+            </w:r>
+          </w:p>
+          <w:p>
+            <w:pPr>
+              <w:pStyle w:val="E-Code"/>
+            </w:pPr>
+            <w:r>
+              <w:t>}</w:t>
+            </w:r>
           </w:p>
         </w:tc>
         <w:tc>
           <w:tcPr>
             <w:tcW w:w="4819" w:type="dxa"/>
-          </w:tcPr>
-          <w:p>
-            <w:pPr>
-              <w:pStyle w:val="E-Code"/>
-            </w:pPr>
-          </w:p>
-        </w:tc>
-        <w:tc>
-          <w:tcPr>
-            <w:tcW w:w="3827" w:type="dxa"/>
+            <w:shd w:val="clear" w:color="auto" w:fill="BFBFBF" w:themeFill="background1" w:themeFillShade="BF"/>
+          </w:tcPr>
+          <w:p>
+            <w:pPr>
+              <w:pStyle w:val="E-Code"/>
+            </w:pPr>
+          </w:p>
+        </w:tc>
+        <w:tc>
+          <w:tcPr>
+            <w:tcW w:w="3827" w:type="dxa"/>
+            <w:shd w:val="clear" w:color="auto" w:fill="BFBFBF" w:themeFill="background1" w:themeFillShade="BF"/>
           </w:tcPr>
           <w:p/>
         </w:tc>
@@ -8591,7 +8710,6 @@
               <w:pStyle w:val="A-Important"/>
             </w:pPr>
             <w:r>
-              <w:lastRenderedPageBreak/>
               <w:t xml:space="preserve">     border-</w:t>
             </w:r>
             <w:proofErr w:type="spellStart"/>
@@ -8610,7 +8728,6 @@
           </w:tcPr>
           <w:p>
             <w:r>
-              <w:lastRenderedPageBreak/>
               <w:t>espace entre les cellules</w:t>
             </w:r>
           </w:p>
@@ -8647,11 +8764,7 @@
               <w:t>Remarque :</w:t>
             </w:r>
             <w:r>
-              <w:t xml:space="preserve"> ne peut pas se faire </w:t>
-            </w:r>
-            <w:r>
-              <w:lastRenderedPageBreak/>
-              <w:t xml:space="preserve">avec </w:t>
+              <w:t xml:space="preserve"> ne peut pas se faire avec </w:t>
             </w:r>
             <w:proofErr w:type="spellStart"/>
             <w:r>
@@ -8674,7 +8787,6 @@
               <w:pStyle w:val="A-Important"/>
             </w:pPr>
             <w:r>
-              <w:lastRenderedPageBreak/>
               <w:t>ta</w:t>
             </w:r>
             <w:r>
@@ -10424,7 +10536,6 @@
             </w:pPr>
             <w:proofErr w:type="spellStart"/>
             <w:r>
-              <w:lastRenderedPageBreak/>
               <w:t>inline</w:t>
             </w:r>
             <w:proofErr w:type="spellEnd"/>
@@ -10488,7 +10599,6 @@
               <w:pStyle w:val="E-Code"/>
             </w:pPr>
             <w:r>
-              <w:lastRenderedPageBreak/>
               <w:t>block;</w:t>
             </w:r>
           </w:p>
@@ -10555,12 +10665,7 @@
               <w:pStyle w:val="E-Code"/>
             </w:pPr>
             <w:r>
-              <w:lastRenderedPageBreak/>
-              <w:t xml:space="preserve">propriété à utiliser à bon escient uniquement </w:t>
-            </w:r>
-            <w:r>
-              <w:lastRenderedPageBreak/>
-              <w:t xml:space="preserve">quand c'est </w:t>
+              <w:t xml:space="preserve">propriété à utiliser à bon escient uniquement quand c'est </w:t>
             </w:r>
             <w:proofErr w:type="spellStart"/>
             <w:r>
@@ -10622,7 +10727,6 @@
               <w:pStyle w:val="A-Important"/>
             </w:pPr>
             <w:r>
-              <w:lastRenderedPageBreak/>
               <w:t xml:space="preserve">display: </w:t>
             </w:r>
             <w:proofErr w:type="spellStart"/>
@@ -11852,7 +11956,6 @@
               <w:jc w:val="right"/>
             </w:pPr>
             <w:r>
-              <w:lastRenderedPageBreak/>
               <w:t>avec interlignes</w:t>
             </w:r>
           </w:p>
@@ -11939,7 +12042,6 @@
               <w:pStyle w:val="E-Code"/>
             </w:pPr>
             <w:r>
-              <w:lastRenderedPageBreak/>
               <w:t>space-</w:t>
             </w:r>
             <w:proofErr w:type="spellStart"/>
@@ -11996,7 +12098,6 @@
             </w:pPr>
             <w:proofErr w:type="spellStart"/>
             <w:r>
-              <w:lastRenderedPageBreak/>
               <w:t>justify</w:t>
             </w:r>
             <w:proofErr w:type="spellEnd"/>
@@ -13251,7 +13352,6 @@
               <w:jc w:val="right"/>
             </w:pPr>
             <w:r>
-              <w:lastRenderedPageBreak/>
               <w:t>écran classique</w:t>
             </w:r>
           </w:p>
@@ -13320,7 +13420,6 @@
             </w:pPr>
             <w:proofErr w:type="spellStart"/>
             <w:r>
-              <w:lastRenderedPageBreak/>
               <w:t>s</w:t>
             </w:r>
             <w:r>
@@ -13401,7 +13500,6 @@
               <w:jc w:val="center"/>
             </w:pPr>
             <w:r>
-              <w:lastRenderedPageBreak/>
               <w:t xml:space="preserve">    autres </w:t>
             </w:r>
             <w:r>
@@ -15046,7 +15144,6 @@
               <w:pStyle w:val="A-Important"/>
             </w:pPr>
             <w:r>
-              <w:lastRenderedPageBreak/>
               <w:t>A+B</w:t>
             </w:r>
           </w:p>

</xml_diff>